<commit_message>
des changement dans journal_taghrid
</commit_message>
<xml_diff>
--- a/journaux/journal_taghrid.docx
+++ b/journaux/journal_taghrid.docx
@@ -2921,8 +2921,237 @@
         </w:rPr>
         <w:t>Solution</w:t>
       </w:r>
-      <w:bookmarkStart w:id="15" w:name="_GoBack"/>
       <w:bookmarkEnd w:id="14"/>
+    </w:p>
+    <w:p>
+      <w:pPr>
+        <w:rPr>
+          <w:rFonts w:asciiTheme="majorBidi" w:hAnsiTheme="majorBidi" w:cstheme="majorBidi"/>
+          <w:sz w:val="24"/>
+          <w:szCs w:val="24"/>
+        </w:rPr>
+      </w:pPr>
+      <w:r>
+        <w:rPr>
+          <w:rFonts w:asciiTheme="majorBidi" w:hAnsiTheme="majorBidi" w:cstheme="majorBidi"/>
+          <w:sz w:val="24"/>
+          <w:szCs w:val="24"/>
+        </w:rPr>
+        <w:t>Comprendre la Commande git pull</w:t>
+      </w:r>
+      <w:r>
+        <w:rPr>
+          <w:rFonts w:asciiTheme="majorBidi" w:hAnsiTheme="majorBidi" w:cstheme="majorBidi"/>
+          <w:sz w:val="24"/>
+          <w:szCs w:val="24"/>
+        </w:rPr>
+        <w:t xml:space="preserve"> : </w:t>
+      </w:r>
+      <w:r>
+        <w:rPr>
+          <w:rFonts w:asciiTheme="majorBidi" w:hAnsiTheme="majorBidi" w:cstheme="majorBidi"/>
+          <w:sz w:val="24"/>
+          <w:szCs w:val="24"/>
+        </w:rPr>
+        <w:t xml:space="preserve">La commande git pull est une combinaison de deux commandes : git </w:t>
+      </w:r>
+      <w:proofErr w:type="spellStart"/>
+      <w:r>
+        <w:rPr>
+          <w:rFonts w:asciiTheme="majorBidi" w:hAnsiTheme="majorBidi" w:cstheme="majorBidi"/>
+          <w:sz w:val="24"/>
+          <w:szCs w:val="24"/>
+        </w:rPr>
+        <w:t>fetch</w:t>
+      </w:r>
+      <w:proofErr w:type="spellEnd"/>
+      <w:r>
+        <w:rPr>
+          <w:rFonts w:asciiTheme="majorBidi" w:hAnsiTheme="majorBidi" w:cstheme="majorBidi"/>
+          <w:sz w:val="24"/>
+          <w:szCs w:val="24"/>
+        </w:rPr>
+        <w:t xml:space="preserve"> et git </w:t>
+      </w:r>
+      <w:proofErr w:type="spellStart"/>
+      <w:r>
+        <w:rPr>
+          <w:rFonts w:asciiTheme="majorBidi" w:hAnsiTheme="majorBidi" w:cstheme="majorBidi"/>
+          <w:sz w:val="24"/>
+          <w:szCs w:val="24"/>
+        </w:rPr>
+        <w:t>merge</w:t>
+      </w:r>
+      <w:proofErr w:type="spellEnd"/>
+      <w:r>
+        <w:rPr>
+          <w:rFonts w:asciiTheme="majorBidi" w:hAnsiTheme="majorBidi" w:cstheme="majorBidi"/>
+          <w:sz w:val="24"/>
+          <w:szCs w:val="24"/>
+        </w:rPr>
+        <w:t xml:space="preserve">. Elle récupère les </w:t>
+      </w:r>
+      <w:r>
+        <w:rPr>
+          <w:rFonts w:asciiTheme="majorBidi" w:hAnsiTheme="majorBidi" w:cstheme="majorBidi"/>
+          <w:sz w:val="24"/>
+          <w:szCs w:val="24"/>
+        </w:rPr>
+        <w:t xml:space="preserve">modifications du dépôt distant </w:t>
+      </w:r>
+      <w:proofErr w:type="spellStart"/>
+      <w:r>
+        <w:rPr>
+          <w:rFonts w:asciiTheme="majorBidi" w:hAnsiTheme="majorBidi" w:cstheme="majorBidi"/>
+          <w:sz w:val="24"/>
+          <w:szCs w:val="24"/>
+        </w:rPr>
+        <w:t>fetch</w:t>
+      </w:r>
+      <w:proofErr w:type="spellEnd"/>
+      <w:r>
+        <w:rPr>
+          <w:rFonts w:asciiTheme="majorBidi" w:hAnsiTheme="majorBidi" w:cstheme="majorBidi"/>
+          <w:sz w:val="24"/>
+          <w:szCs w:val="24"/>
+        </w:rPr>
+        <w:t xml:space="preserve"> et les fusionne </w:t>
+      </w:r>
+      <w:r>
+        <w:rPr>
+          <w:rFonts w:asciiTheme="majorBidi" w:hAnsiTheme="majorBidi" w:cstheme="majorBidi"/>
+          <w:sz w:val="24"/>
+          <w:szCs w:val="24"/>
+        </w:rPr>
+        <w:t xml:space="preserve">avec la branche courante </w:t>
+      </w:r>
+      <w:proofErr w:type="spellStart"/>
+      <w:r>
+        <w:rPr>
+          <w:rFonts w:asciiTheme="majorBidi" w:hAnsiTheme="majorBidi" w:cstheme="majorBidi"/>
+          <w:sz w:val="24"/>
+          <w:szCs w:val="24"/>
+        </w:rPr>
+        <w:t>merge</w:t>
+      </w:r>
+      <w:proofErr w:type="spellEnd"/>
+      <w:r>
+        <w:rPr>
+          <w:rFonts w:asciiTheme="majorBidi" w:hAnsiTheme="majorBidi" w:cstheme="majorBidi"/>
+          <w:sz w:val="24"/>
+          <w:szCs w:val="24"/>
+        </w:rPr>
+        <w:t xml:space="preserve">. </w:t>
+      </w:r>
+      <w:r>
+        <w:rPr>
+          <w:rFonts w:asciiTheme="majorBidi" w:hAnsiTheme="majorBidi" w:cstheme="majorBidi"/>
+          <w:sz w:val="24"/>
+          <w:szCs w:val="24"/>
+        </w:rPr>
+        <w:t xml:space="preserve"> </w:t>
+      </w:r>
+      <w:r>
+        <w:rPr>
+          <w:rFonts w:asciiTheme="majorBidi" w:hAnsiTheme="majorBidi" w:cstheme="majorBidi"/>
+          <w:sz w:val="24"/>
+          <w:szCs w:val="24"/>
+        </w:rPr>
+        <w:t xml:space="preserve">Lors de l'exécution de git pull, des conflits </w:t>
+      </w:r>
+      <w:r>
+        <w:rPr>
+          <w:rFonts w:asciiTheme="majorBidi" w:hAnsiTheme="majorBidi" w:cstheme="majorBidi"/>
+          <w:sz w:val="24"/>
+          <w:szCs w:val="24"/>
+        </w:rPr>
+        <w:t xml:space="preserve">sont survenu à cause </w:t>
+      </w:r>
+      <w:r>
+        <w:rPr>
+          <w:rFonts w:asciiTheme="majorBidi" w:hAnsiTheme="majorBidi" w:cstheme="majorBidi"/>
+          <w:sz w:val="24"/>
+          <w:szCs w:val="24"/>
+        </w:rPr>
+        <w:t xml:space="preserve">des modifications incompatibles </w:t>
+      </w:r>
+      <w:r>
+        <w:rPr>
+          <w:rFonts w:asciiTheme="majorBidi" w:hAnsiTheme="majorBidi" w:cstheme="majorBidi"/>
+          <w:sz w:val="24"/>
+          <w:szCs w:val="24"/>
+        </w:rPr>
+        <w:t xml:space="preserve">qui </w:t>
+      </w:r>
+      <w:r>
+        <w:rPr>
+          <w:rFonts w:asciiTheme="majorBidi" w:hAnsiTheme="majorBidi" w:cstheme="majorBidi"/>
+          <w:sz w:val="24"/>
+          <w:szCs w:val="24"/>
+        </w:rPr>
+        <w:t>ont été apportées à la même partie du code par différents membres de l'équipe. Voici comment nous avons géré ces conflits :</w:t>
+      </w:r>
+    </w:p>
+    <w:p>
+      <w:pPr>
+        <w:rPr>
+          <w:rFonts w:asciiTheme="majorBidi" w:hAnsiTheme="majorBidi" w:cstheme="majorBidi"/>
+          <w:sz w:val="24"/>
+          <w:szCs w:val="24"/>
+        </w:rPr>
+      </w:pPr>
+      <w:r>
+        <w:rPr>
+          <w:rFonts w:asciiTheme="majorBidi" w:hAnsiTheme="majorBidi" w:cstheme="majorBidi"/>
+          <w:sz w:val="24"/>
+          <w:szCs w:val="24"/>
+        </w:rPr>
+        <w:t>On a Identifié</w:t>
+      </w:r>
+      <w:r>
+        <w:rPr>
+          <w:rFonts w:asciiTheme="majorBidi" w:hAnsiTheme="majorBidi" w:cstheme="majorBidi"/>
+          <w:sz w:val="24"/>
+          <w:szCs w:val="24"/>
+        </w:rPr>
+        <w:t xml:space="preserve"> le Conflit : Git affiche un message indiquant les fichiers en conflit.</w:t>
+      </w:r>
+    </w:p>
+    <w:p>
+      <w:pPr>
+        <w:rPr>
+          <w:rFonts w:asciiTheme="majorBidi" w:hAnsiTheme="majorBidi" w:cstheme="majorBidi"/>
+          <w:sz w:val="24"/>
+          <w:szCs w:val="24"/>
+        </w:rPr>
+      </w:pPr>
+      <w:r>
+        <w:rPr>
+          <w:rFonts w:asciiTheme="majorBidi" w:hAnsiTheme="majorBidi" w:cstheme="majorBidi"/>
+          <w:sz w:val="24"/>
+          <w:szCs w:val="24"/>
+        </w:rPr>
+        <w:t>Résoudre le Conflit : Ouvrir les fichiers en conflit dans un éditeur de texte et modifier les sections marquées pour résoudre le conflit.</w:t>
+      </w:r>
+    </w:p>
+    <w:p>
+      <w:pPr>
+        <w:pStyle w:val="Titre2"/>
+        <w:rPr>
+          <w:rFonts w:asciiTheme="majorBidi" w:hAnsiTheme="majorBidi"/>
+          <w:sz w:val="24"/>
+          <w:szCs w:val="24"/>
+        </w:rPr>
+      </w:pPr>
+      <w:bookmarkStart w:id="15" w:name="_Toc168009632"/>
+      <w:r>
+        <w:rPr>
+          <w:rFonts w:asciiTheme="majorBidi" w:hAnsiTheme="majorBidi"/>
+          <w:sz w:val="24"/>
+          <w:szCs w:val="24"/>
+        </w:rPr>
+        <w:t>Équilibrer le Travail sur le Projet avec les Examens Finaux</w:t>
+      </w:r>
       <w:bookmarkEnd w:id="15"/>
     </w:p>
     <w:p>
@@ -2939,354 +3168,208 @@
           <w:sz w:val="24"/>
           <w:szCs w:val="24"/>
         </w:rPr>
-        <w:t>Comprendre la Commande git pull</w:t>
-      </w:r>
-      <w:r>
-        <w:rPr>
-          <w:rFonts w:asciiTheme="majorBidi" w:hAnsiTheme="majorBidi" w:cstheme="majorBidi"/>
-          <w:sz w:val="24"/>
-          <w:szCs w:val="24"/>
-        </w:rPr>
-        <w:t xml:space="preserve"> : </w:t>
-      </w:r>
-      <w:r>
-        <w:rPr>
-          <w:rFonts w:asciiTheme="majorBidi" w:hAnsiTheme="majorBidi" w:cstheme="majorBidi"/>
-          <w:sz w:val="24"/>
-          <w:szCs w:val="24"/>
-        </w:rPr>
-        <w:t xml:space="preserve">La commande git pull est une combinaison de deux commandes : git </w:t>
+        <w:t>Travailler sur notre projet web dynamique tout en se préparant pour les examens finaux a été un défi majeur en termes de gestion du temps. La charge de travail était importante et il était essentiel de trouver un équilibre entre les deux pour assurer la réussite de chaque tâche.</w:t>
+      </w:r>
+    </w:p>
+    <w:p>
+      <w:pPr>
+        <w:pStyle w:val="Titre3"/>
+        <w:rPr>
+          <w:rFonts w:asciiTheme="majorBidi" w:hAnsiTheme="majorBidi"/>
+          <w:sz w:val="24"/>
+          <w:szCs w:val="24"/>
+        </w:rPr>
+      </w:pPr>
+      <w:bookmarkStart w:id="16" w:name="_Toc168009633"/>
+      <w:r>
+        <w:rPr>
+          <w:rFonts w:asciiTheme="majorBidi" w:hAnsiTheme="majorBidi"/>
+          <w:sz w:val="24"/>
+          <w:szCs w:val="24"/>
+        </w:rPr>
+        <w:t>Problème</w:t>
+      </w:r>
+      <w:bookmarkEnd w:id="16"/>
+    </w:p>
+    <w:p>
+      <w:pPr>
+        <w:rPr>
+          <w:rFonts w:asciiTheme="majorBidi" w:hAnsiTheme="majorBidi" w:cstheme="majorBidi"/>
+          <w:sz w:val="24"/>
+          <w:szCs w:val="24"/>
+        </w:rPr>
+      </w:pPr>
+      <w:r>
+        <w:rPr>
+          <w:rFonts w:asciiTheme="majorBidi" w:hAnsiTheme="majorBidi" w:cstheme="majorBidi"/>
+          <w:sz w:val="24"/>
+          <w:szCs w:val="24"/>
+        </w:rPr>
+        <w:t>Le principal problème était de répartir notre temps de manière efficace pour avancer sur le développement du projet, préparer les examens finaux et gérer le stress et éviter le surmenage.</w:t>
+      </w:r>
+    </w:p>
+    <w:p>
+      <w:pPr>
+        <w:pStyle w:val="Titre3"/>
+        <w:rPr>
+          <w:rFonts w:asciiTheme="majorBidi" w:hAnsiTheme="majorBidi"/>
+          <w:sz w:val="24"/>
+          <w:szCs w:val="24"/>
+        </w:rPr>
+      </w:pPr>
+      <w:bookmarkStart w:id="17" w:name="_Toc168009634"/>
+      <w:r>
+        <w:rPr>
+          <w:rFonts w:asciiTheme="majorBidi" w:hAnsiTheme="majorBidi"/>
+          <w:sz w:val="24"/>
+          <w:szCs w:val="24"/>
+        </w:rPr>
+        <w:t>Solution</w:t>
+      </w:r>
+      <w:bookmarkEnd w:id="17"/>
+    </w:p>
+    <w:p>
+      <w:pPr>
+        <w:rPr>
+          <w:rFonts w:asciiTheme="majorBidi" w:hAnsiTheme="majorBidi" w:cstheme="majorBidi"/>
+          <w:sz w:val="24"/>
+          <w:szCs w:val="24"/>
+        </w:rPr>
+      </w:pPr>
+      <w:r>
+        <w:rPr>
+          <w:rFonts w:asciiTheme="majorBidi" w:hAnsiTheme="majorBidi" w:cstheme="majorBidi"/>
+          <w:sz w:val="24"/>
+          <w:szCs w:val="24"/>
+        </w:rPr>
+        <w:t>En travaillant en équipe, la communication était cruciale pour assurer que chacun puisse gérer ses responsabilités sans être submergé.</w:t>
+      </w:r>
+    </w:p>
+    <w:p>
+      <w:pPr>
+        <w:pStyle w:val="Titre1"/>
+        <w:rPr>
+          <w:rFonts w:asciiTheme="majorBidi" w:hAnsiTheme="majorBidi"/>
+          <w:sz w:val="24"/>
+          <w:szCs w:val="24"/>
+        </w:rPr>
+      </w:pPr>
+      <w:bookmarkStart w:id="18" w:name="_Toc168009635"/>
+      <w:r>
+        <w:rPr>
+          <w:rFonts w:asciiTheme="majorBidi" w:hAnsiTheme="majorBidi"/>
+          <w:sz w:val="24"/>
+          <w:szCs w:val="24"/>
+        </w:rPr>
+        <w:t xml:space="preserve">Capture d’écran des </w:t>
       </w:r>
       <w:proofErr w:type="spellStart"/>
       <w:r>
         <w:rPr>
-          <w:rFonts w:asciiTheme="majorBidi" w:hAnsiTheme="majorBidi" w:cstheme="majorBidi"/>
-          <w:sz w:val="24"/>
-          <w:szCs w:val="24"/>
-        </w:rPr>
-        <w:t>fetch</w:t>
-      </w:r>
+          <w:rFonts w:asciiTheme="majorBidi" w:hAnsiTheme="majorBidi"/>
+          <w:sz w:val="24"/>
+          <w:szCs w:val="24"/>
+        </w:rPr>
+        <w:t>commits</w:t>
+      </w:r>
+      <w:bookmarkEnd w:id="18"/>
       <w:proofErr w:type="spellEnd"/>
-      <w:r>
-        <w:rPr>
-          <w:rFonts w:asciiTheme="majorBidi" w:hAnsiTheme="majorBidi" w:cstheme="majorBidi"/>
-          <w:sz w:val="24"/>
-          <w:szCs w:val="24"/>
-        </w:rPr>
-        <w:t xml:space="preserve"> et git </w:t>
-      </w:r>
-      <w:proofErr w:type="spellStart"/>
-      <w:r>
-        <w:rPr>
-          <w:rFonts w:asciiTheme="majorBidi" w:hAnsiTheme="majorBidi" w:cstheme="majorBidi"/>
-          <w:sz w:val="24"/>
-          <w:szCs w:val="24"/>
-        </w:rPr>
-        <w:t>merge</w:t>
-      </w:r>
-      <w:proofErr w:type="spellEnd"/>
-      <w:r>
-        <w:rPr>
-          <w:rFonts w:asciiTheme="majorBidi" w:hAnsiTheme="majorBidi" w:cstheme="majorBidi"/>
-          <w:sz w:val="24"/>
-          <w:szCs w:val="24"/>
-        </w:rPr>
-        <w:t xml:space="preserve">. Elle récupère les </w:t>
-      </w:r>
-      <w:r>
-        <w:rPr>
-          <w:rFonts w:asciiTheme="majorBidi" w:hAnsiTheme="majorBidi" w:cstheme="majorBidi"/>
-          <w:sz w:val="24"/>
-          <w:szCs w:val="24"/>
-        </w:rPr>
-        <w:t xml:space="preserve">modifications du dépôt distant </w:t>
-      </w:r>
-      <w:proofErr w:type="spellStart"/>
-      <w:r>
-        <w:rPr>
-          <w:rFonts w:asciiTheme="majorBidi" w:hAnsiTheme="majorBidi" w:cstheme="majorBidi"/>
-          <w:sz w:val="24"/>
-          <w:szCs w:val="24"/>
-        </w:rPr>
-        <w:t>fetch</w:t>
-      </w:r>
-      <w:proofErr w:type="spellEnd"/>
-      <w:r>
-        <w:rPr>
-          <w:rFonts w:asciiTheme="majorBidi" w:hAnsiTheme="majorBidi" w:cstheme="majorBidi"/>
-          <w:sz w:val="24"/>
-          <w:szCs w:val="24"/>
-        </w:rPr>
-        <w:t xml:space="preserve"> et les fusionne </w:t>
-      </w:r>
-      <w:r>
-        <w:rPr>
-          <w:rFonts w:asciiTheme="majorBidi" w:hAnsiTheme="majorBidi" w:cstheme="majorBidi"/>
-          <w:sz w:val="24"/>
-          <w:szCs w:val="24"/>
-        </w:rPr>
-        <w:t xml:space="preserve">avec la branche courante </w:t>
-      </w:r>
-      <w:proofErr w:type="spellStart"/>
-      <w:r>
-        <w:rPr>
-          <w:rFonts w:asciiTheme="majorBidi" w:hAnsiTheme="majorBidi" w:cstheme="majorBidi"/>
-          <w:sz w:val="24"/>
-          <w:szCs w:val="24"/>
-        </w:rPr>
-        <w:t>merge</w:t>
-      </w:r>
-      <w:proofErr w:type="spellEnd"/>
-      <w:r>
-        <w:rPr>
-          <w:rFonts w:asciiTheme="majorBidi" w:hAnsiTheme="majorBidi" w:cstheme="majorBidi"/>
-          <w:sz w:val="24"/>
-          <w:szCs w:val="24"/>
-        </w:rPr>
-        <w:t xml:space="preserve">. </w:t>
-      </w:r>
-      <w:r>
-        <w:rPr>
-          <w:rFonts w:asciiTheme="majorBidi" w:hAnsiTheme="majorBidi" w:cstheme="majorBidi"/>
-          <w:sz w:val="24"/>
-          <w:szCs w:val="24"/>
-        </w:rPr>
+    </w:p>
+    <w:p/>
+    <w:p>
+      <w:pPr>
+        <w:pStyle w:val="Sous-titre"/>
+      </w:pPr>
+      <w:r>
         <w:t xml:space="preserve"> </w:t>
       </w:r>
       <w:r>
         <w:rPr>
-          <w:rFonts w:asciiTheme="majorBidi" w:hAnsiTheme="majorBidi" w:cstheme="majorBidi"/>
-          <w:sz w:val="24"/>
-          <w:szCs w:val="24"/>
-        </w:rPr>
-        <w:t xml:space="preserve">Lors de l'exécution de git pull, des conflits </w:t>
-      </w:r>
-      <w:r>
-        <w:rPr>
-          <w:rFonts w:asciiTheme="majorBidi" w:hAnsiTheme="majorBidi" w:cstheme="majorBidi"/>
-          <w:sz w:val="24"/>
-          <w:szCs w:val="24"/>
-        </w:rPr>
-        <w:t xml:space="preserve">sont survenu à cause </w:t>
-      </w:r>
-      <w:r>
-        <w:rPr>
-          <w:rFonts w:asciiTheme="majorBidi" w:hAnsiTheme="majorBidi" w:cstheme="majorBidi"/>
-          <w:sz w:val="24"/>
-          <w:szCs w:val="24"/>
-        </w:rPr>
-        <w:t xml:space="preserve">des modifications incompatibles </w:t>
-      </w:r>
-      <w:r>
-        <w:rPr>
-          <w:rFonts w:asciiTheme="majorBidi" w:hAnsiTheme="majorBidi" w:cstheme="majorBidi"/>
-          <w:sz w:val="24"/>
-          <w:szCs w:val="24"/>
-        </w:rPr>
-        <w:t xml:space="preserve">qui </w:t>
-      </w:r>
-      <w:r>
-        <w:rPr>
-          <w:rFonts w:asciiTheme="majorBidi" w:hAnsiTheme="majorBidi" w:cstheme="majorBidi"/>
-          <w:sz w:val="24"/>
-          <w:szCs w:val="24"/>
-        </w:rPr>
-        <w:t>ont été apportées à la même partie du code par différents membres de l'équipe. Voici comment nous avons géré ces conflits :</w:t>
-      </w:r>
-    </w:p>
-    <w:p>
-      <w:pPr>
-        <w:rPr>
-          <w:rFonts w:asciiTheme="majorBidi" w:hAnsiTheme="majorBidi" w:cstheme="majorBidi"/>
-          <w:sz w:val="24"/>
-          <w:szCs w:val="24"/>
-        </w:rPr>
-      </w:pPr>
-      <w:r>
-        <w:rPr>
-          <w:rFonts w:asciiTheme="majorBidi" w:hAnsiTheme="majorBidi" w:cstheme="majorBidi"/>
-          <w:sz w:val="24"/>
-          <w:szCs w:val="24"/>
-        </w:rPr>
-        <w:t>On a Identifié</w:t>
-      </w:r>
-      <w:r>
-        <w:rPr>
-          <w:rFonts w:asciiTheme="majorBidi" w:hAnsiTheme="majorBidi" w:cstheme="majorBidi"/>
-          <w:sz w:val="24"/>
-          <w:szCs w:val="24"/>
-        </w:rPr>
-        <w:t xml:space="preserve"> le Conflit : Git affiche un message indiquant les fichiers en conflit.</w:t>
-      </w:r>
-    </w:p>
-    <w:p>
-      <w:pPr>
-        <w:rPr>
-          <w:rFonts w:asciiTheme="majorBidi" w:hAnsiTheme="majorBidi" w:cstheme="majorBidi"/>
-          <w:sz w:val="24"/>
-          <w:szCs w:val="24"/>
-        </w:rPr>
-      </w:pPr>
-      <w:r>
-        <w:rPr>
-          <w:rFonts w:asciiTheme="majorBidi" w:hAnsiTheme="majorBidi" w:cstheme="majorBidi"/>
-          <w:sz w:val="24"/>
-          <w:szCs w:val="24"/>
-        </w:rPr>
-        <w:t>Résoudre le Conflit : Ouvrir les fichiers en conflit dans un éditeur de texte et modifier les sections marquées pour résoudre le conflit.</w:t>
-      </w:r>
-    </w:p>
-    <w:p>
-      <w:pPr>
-        <w:pStyle w:val="Titre2"/>
-        <w:rPr>
-          <w:rFonts w:asciiTheme="majorBidi" w:hAnsiTheme="majorBidi"/>
-          <w:sz w:val="24"/>
-          <w:szCs w:val="24"/>
-        </w:rPr>
-      </w:pPr>
-      <w:bookmarkStart w:id="16" w:name="_Toc168009632"/>
-      <w:r>
-        <w:rPr>
-          <w:rFonts w:asciiTheme="majorBidi" w:hAnsiTheme="majorBidi"/>
-          <w:sz w:val="24"/>
-          <w:szCs w:val="24"/>
-        </w:rPr>
-        <w:t>Équilibrer le Travail sur le Projet avec les Examens Finaux</w:t>
-      </w:r>
-      <w:bookmarkEnd w:id="16"/>
-    </w:p>
-    <w:p>
-      <w:pPr>
-        <w:rPr>
-          <w:rFonts w:asciiTheme="majorBidi" w:hAnsiTheme="majorBidi" w:cstheme="majorBidi"/>
-          <w:sz w:val="24"/>
-          <w:szCs w:val="24"/>
-        </w:rPr>
-      </w:pPr>
-      <w:r>
-        <w:rPr>
-          <w:rFonts w:asciiTheme="majorBidi" w:hAnsiTheme="majorBidi" w:cstheme="majorBidi"/>
-          <w:sz w:val="24"/>
-          <w:szCs w:val="24"/>
-        </w:rPr>
-        <w:t>Travailler sur notre projet web dynamique tout en se préparant pour les examens finaux a été un défi majeur en termes de gestion du temps. La charge de travail était importante et il était essentiel de trouver un équilibre entre les deux pour assurer la réussite de chaque tâche.</w:t>
-      </w:r>
-    </w:p>
-    <w:p>
-      <w:pPr>
-        <w:pStyle w:val="Titre3"/>
-        <w:rPr>
-          <w:rFonts w:asciiTheme="majorBidi" w:hAnsiTheme="majorBidi"/>
-          <w:sz w:val="24"/>
-          <w:szCs w:val="24"/>
-        </w:rPr>
-      </w:pPr>
-      <w:bookmarkStart w:id="17" w:name="_Toc168009633"/>
-      <w:r>
-        <w:rPr>
-          <w:rFonts w:asciiTheme="majorBidi" w:hAnsiTheme="majorBidi"/>
-          <w:sz w:val="24"/>
-          <w:szCs w:val="24"/>
-        </w:rPr>
-        <w:t>Problème</w:t>
-      </w:r>
-      <w:bookmarkEnd w:id="17"/>
-    </w:p>
-    <w:p>
-      <w:pPr>
-        <w:rPr>
-          <w:rFonts w:asciiTheme="majorBidi" w:hAnsiTheme="majorBidi" w:cstheme="majorBidi"/>
-          <w:sz w:val="24"/>
-          <w:szCs w:val="24"/>
-        </w:rPr>
-      </w:pPr>
-      <w:r>
-        <w:rPr>
-          <w:rFonts w:asciiTheme="majorBidi" w:hAnsiTheme="majorBidi" w:cstheme="majorBidi"/>
-          <w:sz w:val="24"/>
-          <w:szCs w:val="24"/>
-        </w:rPr>
-        <w:t>Le principal problème était de répartir notre temps de manière efficace pour avancer sur le développement du projet, préparer les examens finaux et gérer le stress et éviter le surmenage.</w:t>
-      </w:r>
-    </w:p>
-    <w:p>
-      <w:pPr>
-        <w:pStyle w:val="Titre3"/>
-        <w:rPr>
-          <w:rFonts w:asciiTheme="majorBidi" w:hAnsiTheme="majorBidi"/>
-          <w:sz w:val="24"/>
-          <w:szCs w:val="24"/>
-        </w:rPr>
-      </w:pPr>
-      <w:bookmarkStart w:id="18" w:name="_Toc168009634"/>
-      <w:r>
-        <w:rPr>
-          <w:rFonts w:asciiTheme="majorBidi" w:hAnsiTheme="majorBidi"/>
-          <w:sz w:val="24"/>
-          <w:szCs w:val="24"/>
-        </w:rPr>
-        <w:t>Solution</w:t>
-      </w:r>
-      <w:bookmarkEnd w:id="18"/>
-    </w:p>
-    <w:p>
-      <w:pPr>
-        <w:rPr>
-          <w:rFonts w:asciiTheme="majorBidi" w:hAnsiTheme="majorBidi" w:cstheme="majorBidi"/>
-          <w:sz w:val="24"/>
-          <w:szCs w:val="24"/>
-        </w:rPr>
-      </w:pPr>
-      <w:r>
-        <w:rPr>
-          <w:rFonts w:asciiTheme="majorBidi" w:hAnsiTheme="majorBidi" w:cstheme="majorBidi"/>
-          <w:sz w:val="24"/>
-          <w:szCs w:val="24"/>
-        </w:rPr>
-        <w:t>En travaillant en équipe, la communication était cruciale pour assurer que chacun puisse gérer ses responsabilités sans être submergé.</w:t>
-      </w:r>
-    </w:p>
-    <w:p>
-      <w:pPr>
-        <w:pStyle w:val="Titre1"/>
-        <w:rPr>
-          <w:rFonts w:asciiTheme="majorBidi" w:hAnsiTheme="majorBidi"/>
-          <w:sz w:val="24"/>
-          <w:szCs w:val="24"/>
-        </w:rPr>
-      </w:pPr>
-      <w:bookmarkStart w:id="19" w:name="_Toc168009635"/>
-      <w:r>
-        <w:rPr>
-          <w:rFonts w:asciiTheme="majorBidi" w:hAnsiTheme="majorBidi"/>
-          <w:sz w:val="24"/>
-          <w:szCs w:val="24"/>
-        </w:rPr>
-        <w:t xml:space="preserve">Capture d’écran des </w:t>
-      </w:r>
-      <w:proofErr w:type="spellStart"/>
-      <w:r>
-        <w:rPr>
-          <w:rFonts w:asciiTheme="majorBidi" w:hAnsiTheme="majorBidi"/>
-          <w:sz w:val="24"/>
-          <w:szCs w:val="24"/>
-        </w:rPr>
-        <w:t>commits</w:t>
-      </w:r>
+          <w:noProof/>
+          <w:lang w:eastAsia="fr-CA"/>
+        </w:rPr>
+        <w:drawing>
+          <wp:inline distT="0" distB="0" distL="0" distR="0" wp14:anchorId="3173D9B4" wp14:editId="2157D025">
+            <wp:extent cx="5486400" cy="4024630"/>
+            <wp:effectExtent l="0" t="0" r="0" b="0"/>
+            <wp:docPr id="1" name="Image 1"/>
+            <wp:cNvGraphicFramePr>
+              <a:graphicFrameLocks xmlns:a="http://schemas.openxmlformats.org/drawingml/2006/main" noChangeAspect="1"/>
+            </wp:cNvGraphicFramePr>
+            <a:graphic xmlns:a="http://schemas.openxmlformats.org/drawingml/2006/main">
+              <a:graphicData uri="http://schemas.openxmlformats.org/drawingml/2006/picture">
+                <pic:pic xmlns:pic="http://schemas.openxmlformats.org/drawingml/2006/picture">
+                  <pic:nvPicPr>
+                    <pic:cNvPr id="0" name=""/>
+                    <pic:cNvPicPr/>
+                  </pic:nvPicPr>
+                  <pic:blipFill>
+                    <a:blip r:embed="rId6"/>
+                    <a:stretch>
+                      <a:fillRect/>
+                    </a:stretch>
+                  </pic:blipFill>
+                  <pic:spPr>
+                    <a:xfrm>
+                      <a:off x="0" y="0"/>
+                      <a:ext cx="5486400" cy="4024630"/>
+                    </a:xfrm>
+                    <a:prstGeom prst="rect">
+                      <a:avLst/>
+                    </a:prstGeom>
+                  </pic:spPr>
+                </pic:pic>
+              </a:graphicData>
+            </a:graphic>
+          </wp:inline>
+        </w:drawing>
+      </w:r>
+    </w:p>
+    <w:p>
+      <w:r>
+        <w:rPr>
+          <w:noProof/>
+          <w:lang w:eastAsia="fr-CA"/>
+        </w:rPr>
+        <w:drawing>
+          <wp:inline distT="0" distB="0" distL="0" distR="0" wp14:anchorId="5A251D33" wp14:editId="7A0D26A1">
+            <wp:extent cx="5486400" cy="3326130"/>
+            <wp:effectExtent l="0" t="0" r="0" b="7620"/>
+            <wp:docPr id="2" name="Image 2"/>
+            <wp:cNvGraphicFramePr>
+              <a:graphicFrameLocks xmlns:a="http://schemas.openxmlformats.org/drawingml/2006/main" noChangeAspect="1"/>
+            </wp:cNvGraphicFramePr>
+            <a:graphic xmlns:a="http://schemas.openxmlformats.org/drawingml/2006/main">
+              <a:graphicData uri="http://schemas.openxmlformats.org/drawingml/2006/picture">
+                <pic:pic xmlns:pic="http://schemas.openxmlformats.org/drawingml/2006/picture">
+                  <pic:nvPicPr>
+                    <pic:cNvPr id="0" name=""/>
+                    <pic:cNvPicPr/>
+                  </pic:nvPicPr>
+                  <pic:blipFill>
+                    <a:blip r:embed="rId7"/>
+                    <a:stretch>
+                      <a:fillRect/>
+                    </a:stretch>
+                  </pic:blipFill>
+                  <pic:spPr>
+                    <a:xfrm>
+                      <a:off x="0" y="0"/>
+                      <a:ext cx="5486400" cy="3326130"/>
+                    </a:xfrm>
+                    <a:prstGeom prst="rect">
+                      <a:avLst/>
+                    </a:prstGeom>
+                  </pic:spPr>
+                </pic:pic>
+              </a:graphicData>
+            </a:graphic>
+          </wp:inline>
+        </w:drawing>
+      </w:r>
+      <w:bookmarkStart w:id="19" w:name="_GoBack"/>
       <w:bookmarkEnd w:id="19"/>
-      <w:proofErr w:type="spellEnd"/>
-    </w:p>
-    <w:p/>
-    <w:p>
-      <w:pPr>
-        <w:pStyle w:val="Sous-titre"/>
-      </w:pPr>
-      <w:r>
-        <w:t xml:space="preserve"> </w:t>
-      </w:r>
-    </w:p>
-    <w:p/>
+    </w:p>
     <w:p/>
     <w:p/>
     <w:p/>

</xml_diff>